<commit_message>
Update Wayback machine Writeup.docx
</commit_message>
<xml_diff>
--- a/Wayback machine Writeup.docx
+++ b/Wayback machine Writeup.docx
@@ -744,6 +744,70 @@
           <w14:ligatures w14:val="none"/>
         </w:rPr>
         <w:t>caching metadata and improving snapshot load speed</w:t>
+      </w:r>
+    </w:p>
+    <w:p>
+      <w:pPr>
+        <w:pStyle w:val="ListParagraph"/>
+        <w:numPr>
+          <w:ilvl w:val="0"/>
+          <w:numId w:val="1"/>
+        </w:numPr>
+        <w:spacing w:before="100" w:beforeAutospacing="1" w:after="100" w:afterAutospacing="1" w:line="240" w:lineRule="auto"/>
+        <w:rPr>
+          <w:rFonts w:ascii="Times New Roman" w:eastAsia="Times New Roman" w:hAnsi="Times New Roman" w:cs="Times New Roman"/>
+          <w:kern w:val="0"/>
+          <w14:ligatures w14:val="none"/>
+        </w:rPr>
+      </w:pPr>
+      <w:r>
+        <w:rPr>
+          <w:rFonts w:ascii="Times New Roman" w:eastAsia="Times New Roman" w:hAnsi="Times New Roman" w:cs="Times New Roman"/>
+          <w:kern w:val="0"/>
+          <w14:ligatures w14:val="none"/>
+        </w:rPr>
+        <w:t>Fix docker crash issue on railway</w:t>
+      </w:r>
+    </w:p>
+    <w:p>
+      <w:pPr>
+        <w:pStyle w:val="ListParagraph"/>
+        <w:numPr>
+          <w:ilvl w:val="0"/>
+          <w:numId w:val="1"/>
+        </w:numPr>
+        <w:spacing w:before="100" w:beforeAutospacing="1" w:after="100" w:afterAutospacing="1" w:line="240" w:lineRule="auto"/>
+        <w:rPr>
+          <w:rFonts w:ascii="Times New Roman" w:eastAsia="Times New Roman" w:hAnsi="Times New Roman" w:cs="Times New Roman"/>
+          <w:kern w:val="0"/>
+          <w14:ligatures w14:val="none"/>
+        </w:rPr>
+      </w:pPr>
+      <w:r>
+        <w:rPr>
+          <w:rFonts w:ascii="Times New Roman" w:eastAsia="Times New Roman" w:hAnsi="Times New Roman" w:cs="Times New Roman"/>
+          <w:kern w:val="0"/>
+          <w14:ligatures w14:val="none"/>
+        </w:rPr>
+        <w:t xml:space="preserve">Fix </w:t>
+      </w:r>
+      <w:proofErr w:type="spellStart"/>
+      <w:r>
+        <w:rPr>
+          <w:rFonts w:ascii="Times New Roman" w:eastAsia="Times New Roman" w:hAnsi="Times New Roman" w:cs="Times New Roman"/>
+          <w:kern w:val="0"/>
+          <w14:ligatures w14:val="none"/>
+        </w:rPr>
+        <w:t>cors</w:t>
+      </w:r>
+      <w:proofErr w:type="spellEnd"/>
+      <w:r>
+        <w:rPr>
+          <w:rFonts w:ascii="Times New Roman" w:eastAsia="Times New Roman" w:hAnsi="Times New Roman" w:cs="Times New Roman"/>
+          <w:kern w:val="0"/>
+          <w14:ligatures w14:val="none"/>
+        </w:rPr>
+        <w:t xml:space="preserve"> issue when viewing archive</w:t>
       </w:r>
     </w:p>
     <w:sectPr>

</xml_diff>